<commit_message>
Add info, fix typos, add member names
</commit_message>
<xml_diff>
--- a/Team 3 Project Deliverable/deliverable0.docx
+++ b/Team 3 Project Deliverable/deliverable0.docx
@@ -1,6 +1,6 @@
 
 <file path=word/document.xml><?xml version="1.0" encoding="utf-8"?>
-<w:document xmlns:wpc="http://schemas.microsoft.com/office/word/2010/wordprocessingCanvas" xmlns:cx="http://schemas.microsoft.com/office/drawing/2014/chartex" xmlns:cx1="http://schemas.microsoft.com/office/drawing/2015/9/8/chartex" xmlns:cx2="http://schemas.microsoft.com/office/drawing/2015/10/21/chartex" xmlns:cx3="http://schemas.microsoft.com/office/drawing/2016/5/9/chartex" xmlns:cx4="http://schemas.microsoft.com/office/drawing/2016/5/10/chartex" xmlns:cx5="http://schemas.microsoft.com/office/drawing/2016/5/11/chartex" xmlns:cx6="http://schemas.microsoft.com/office/drawing/2016/5/12/chartex" xmlns:cx7="http://schemas.microsoft.com/office/drawing/2016/5/13/chartex" xmlns:cx8="http://schemas.microsoft.com/office/drawing/2016/5/14/chartex" xmlns:mc="http://schemas.openxmlformats.org/markup-compatibility/2006" xmlns:aink="http://schemas.microsoft.com/office/drawing/2016/ink" xmlns:am3d="http://schemas.microsoft.com/office/drawing/2017/model3d" xmlns:o="urn:schemas-microsoft-com:office:office" xmlns:r="http://schemas.openxmlformats.org/officeDocument/2006/relationships" xmlns:m="http://schemas.openxmlformats.org/officeDocument/2006/math" xmlns:v="urn:schemas-microsoft-com:vml" xmlns:wp14="http://schemas.microsoft.com/office/word/2010/wordprocessingDrawing" xmlns:wp="http://schemas.openxmlformats.org/drawingml/2006/wordprocessingDrawing" xmlns:w10="urn:schemas-microsoft-com:office:word" xmlns:w="http://schemas.openxmlformats.org/wordprocessingml/2006/main" xmlns:w14="http://schemas.microsoft.com/office/word/2010/wordml" xmlns:w15="http://schemas.microsoft.com/office/word/2012/wordml" xmlns:w16cex="http://schemas.microsoft.com/office/word/2018/wordml/cex" xmlns:w16cid="http://schemas.microsoft.com/office/word/2016/wordml/cid" xmlns:w16="http://schemas.microsoft.com/office/word/2018/wordml" xmlns:w16sdtdh="http://schemas.microsoft.com/office/word/2020/wordml/sdtdatahash" xmlns:w16se="http://schemas.microsoft.com/office/word/2015/wordml/symex" xmlns:wpg="http://schemas.microsoft.com/office/word/2010/wordprocessingGroup" xmlns:wpi="http://schemas.microsoft.com/office/word/2010/wordprocessingInk" xmlns:wne="http://schemas.microsoft.com/office/word/2006/wordml" xmlns:wps="http://schemas.microsoft.com/office/word/2010/wordprocessingShape" mc:Ignorable="w14 w15 w16se w16cid w16 w16cex w16sdtdh wp14">
+<w:document xmlns:wpc="http://schemas.microsoft.com/office/word/2010/wordprocessingCanvas" xmlns:cx="http://schemas.microsoft.com/office/drawing/2014/chartex" xmlns:cx1="http://schemas.microsoft.com/office/drawing/2015/9/8/chartex" xmlns:cx2="http://schemas.microsoft.com/office/drawing/2015/10/21/chartex" xmlns:cx3="http://schemas.microsoft.com/office/drawing/2016/5/9/chartex" xmlns:cx4="http://schemas.microsoft.com/office/drawing/2016/5/10/chartex" xmlns:cx5="http://schemas.microsoft.com/office/drawing/2016/5/11/chartex" xmlns:cx6="http://schemas.microsoft.com/office/drawing/2016/5/12/chartex" xmlns:cx7="http://schemas.microsoft.com/office/drawing/2016/5/13/chartex" xmlns:cx8="http://schemas.microsoft.com/office/drawing/2016/5/14/chartex" xmlns:mc="http://schemas.openxmlformats.org/markup-compatibility/2006" xmlns:aink="http://schemas.microsoft.com/office/drawing/2016/ink" xmlns:am3d="http://schemas.microsoft.com/office/drawing/2017/model3d" xmlns:o="urn:schemas-microsoft-com:office:office" xmlns:r="http://schemas.openxmlformats.org/officeDocument/2006/relationships" xmlns:m="http://schemas.openxmlformats.org/officeDocument/2006/math" xmlns:v="urn:schemas-microsoft-com:vml" xmlns:wp14="http://schemas.microsoft.com/office/word/2010/wordprocessingDrawing" xmlns:wp="http://schemas.openxmlformats.org/drawingml/2006/wordprocessingDrawing" xmlns:w10="urn:schemas-microsoft-com:office:word" xmlns:w="http://schemas.openxmlformats.org/wordprocessingml/2006/main" xmlns:w14="http://schemas.microsoft.com/office/word/2010/wordml" xmlns:w15="http://schemas.microsoft.com/office/word/2012/wordml" xmlns:w16cex="http://schemas.microsoft.com/office/word/2018/wordml/cex" xmlns:w16cid="http://schemas.microsoft.com/office/word/2016/wordml/cid" xmlns:w16="http://schemas.microsoft.com/office/word/2018/wordml" xmlns:w16se="http://schemas.microsoft.com/office/word/2015/wordml/symex" xmlns:wpg="http://schemas.microsoft.com/office/word/2010/wordprocessingGroup" xmlns:wpi="http://schemas.microsoft.com/office/word/2010/wordprocessingInk" xmlns:wne="http://schemas.microsoft.com/office/word/2006/wordml" xmlns:wps="http://schemas.microsoft.com/office/word/2010/wordprocessingShape" mc:Ignorable="w14 w15 w16se w16cid w16 w16cex wp14">
   <w:body>
     <w:p>
       <w:pPr>
@@ -44,7 +44,7 @@
     </w:p>
     <w:tbl>
       <w:tblPr>
-        <w:tblStyle w:val="TableGrid"/>
+        <w:tblStyle w:val="a7"/>
         <w:tblW w:w="0" w:type="auto"/>
         <w:tblLook w:val="04A0" w:firstRow="1" w:lastRow="0" w:firstColumn="1" w:lastColumn="0" w:noHBand="0" w:noVBand="1"/>
       </w:tblPr>
@@ -147,13 +147,38 @@
           <w:tcPr>
             <w:tcW w:w="4148" w:type="dxa"/>
           </w:tcPr>
-          <w:p/>
+          <w:p>
+            <w:proofErr w:type="spellStart"/>
+            <w:r>
+              <w:rPr>
+                <w:rFonts w:hint="eastAsia"/>
+              </w:rPr>
+              <w:t>X</w:t>
+            </w:r>
+            <w:r>
+              <w:t>iaohan</w:t>
+            </w:r>
+            <w:proofErr w:type="spellEnd"/>
+            <w:r>
+              <w:t xml:space="preserve"> Zou</w:t>
+            </w:r>
+          </w:p>
         </w:tc>
         <w:tc>
           <w:tcPr>
             <w:tcW w:w="4148" w:type="dxa"/>
           </w:tcPr>
-          <w:p/>
+          <w:p>
+            <w:r>
+              <w:rPr>
+                <w:rFonts w:hint="eastAsia"/>
+              </w:rPr>
+              <w:t>z</w:t>
+            </w:r>
+            <w:r>
+              <w:t>xh@bu.edu</w:t>
+            </w:r>
+          </w:p>
         </w:tc>
       </w:tr>
       <w:tr>
@@ -161,20 +186,50 @@
           <w:tcPr>
             <w:tcW w:w="4148" w:type="dxa"/>
           </w:tcPr>
-          <w:p/>
+          <w:p>
+            <w:pPr>
+              <w:rPr>
+                <w:rFonts w:hint="eastAsia"/>
+              </w:rPr>
+            </w:pPr>
+            <w:proofErr w:type="spellStart"/>
+            <w:r>
+              <w:rPr>
+                <w:rFonts w:hint="eastAsia"/>
+              </w:rPr>
+              <w:t>P</w:t>
+            </w:r>
+            <w:r>
+              <w:t>engchao</w:t>
+            </w:r>
+            <w:proofErr w:type="spellEnd"/>
+            <w:r>
+              <w:t xml:space="preserve"> Yuan</w:t>
+            </w:r>
+          </w:p>
         </w:tc>
         <w:tc>
           <w:tcPr>
             <w:tcW w:w="4148" w:type="dxa"/>
           </w:tcPr>
-          <w:p/>
+          <w:p>
+            <w:r>
+              <w:rPr>
+                <w:rFonts w:hint="eastAsia"/>
+              </w:rPr>
+              <w:t>y</w:t>
+            </w:r>
+            <w:r>
+              <w:t>uanpc@bu.edu</w:t>
+            </w:r>
+          </w:p>
         </w:tc>
       </w:tr>
     </w:tbl>
     <w:p/>
     <w:p>
       <w:pPr>
-        <w:pStyle w:val="ListParagraph"/>
+        <w:pStyle w:val="a8"/>
         <w:numPr>
           <w:ilvl w:val="0"/>
           <w:numId w:val="1"/>
@@ -195,7 +250,7 @@
     </w:p>
     <w:p>
       <w:pPr>
-        <w:pStyle w:val="ListParagraph"/>
+        <w:pStyle w:val="a8"/>
         <w:ind w:left="420" w:firstLineChars="0" w:firstLine="0"/>
       </w:pPr>
       <w:r>
@@ -210,7 +265,7 @@
       <w:hyperlink r:id="rId7" w:history="1">
         <w:r>
           <w:rPr>
-            <w:rStyle w:val="Hyperlink"/>
+            <w:rStyle w:val="a9"/>
           </w:rPr>
           <w:t>https://github.com/BU-Spark/ds-boston-bpda-br-census</w:t>
         </w:r>
@@ -218,7 +273,7 @@
     </w:p>
     <w:p>
       <w:pPr>
-        <w:pStyle w:val="ListParagraph"/>
+        <w:pStyle w:val="a8"/>
         <w:ind w:left="420" w:firstLineChars="0" w:firstLine="0"/>
       </w:pPr>
       <w:r>
@@ -233,27 +288,15 @@
       <w:hyperlink r:id="rId8" w:history="1">
         <w:r>
           <w:rPr>
-            <w:rStyle w:val="Hyperlink"/>
+            <w:rStyle w:val="a9"/>
           </w:rPr>
-          <w:t>https://drive.google.com/drive/f</w:t>
-        </w:r>
-        <w:r>
-          <w:rPr>
-            <w:rStyle w:val="Hyperlink"/>
-          </w:rPr>
-          <w:t>o</w:t>
-        </w:r>
-        <w:r>
-          <w:rPr>
-            <w:rStyle w:val="Hyperlink"/>
-          </w:rPr>
-          <w:t>lders/15ux-_qyrobVvTvq8NkI3gy0XSt089qt3</w:t>
+          <w:t>https://drive.google.com/drive/folders/15ux-_qyrobVvTvq8NkI3gy0XSt089qt3</w:t>
         </w:r>
       </w:hyperlink>
     </w:p>
     <w:p>
       <w:pPr>
-        <w:pStyle w:val="ListParagraph"/>
+        <w:pStyle w:val="a8"/>
         <w:ind w:left="420" w:firstLineChars="0" w:firstLine="0"/>
       </w:pPr>
       <w:r>
@@ -262,13 +305,13 @@
     </w:p>
     <w:p>
       <w:pPr>
-        <w:pStyle w:val="ListParagraph"/>
+        <w:pStyle w:val="a8"/>
         <w:ind w:left="420" w:firstLineChars="0" w:firstLine="0"/>
       </w:pPr>
       <w:hyperlink r:id="rId9" w:history="1">
         <w:r>
           <w:rPr>
-            <w:rStyle w:val="Hyperlink"/>
+            <w:rStyle w:val="a9"/>
           </w:rPr>
           <w:t>https://docs.google.com/document/d/1S_XMgmzYb5mlRvpPlH88r3myAkyuXzLoPy_fNb2nLaI/edit?usp=sharing</w:t>
         </w:r>
@@ -276,7 +319,7 @@
     </w:p>
     <w:p>
       <w:pPr>
-        <w:pStyle w:val="ListParagraph"/>
+        <w:pStyle w:val="a8"/>
         <w:numPr>
           <w:ilvl w:val="0"/>
           <w:numId w:val="1"/>
@@ -297,7 +340,7 @@
     </w:p>
     <w:p>
       <w:pPr>
-        <w:pStyle w:val="ListParagraph"/>
+        <w:pStyle w:val="a8"/>
       </w:pPr>
       <w:r>
         <w:t>No revisions will be made.</w:t>
@@ -305,7 +348,7 @@
     </w:p>
     <w:p>
       <w:pPr>
-        <w:pStyle w:val="ListParagraph"/>
+        <w:pStyle w:val="a8"/>
         <w:numPr>
           <w:ilvl w:val="0"/>
           <w:numId w:val="1"/>
@@ -326,7 +369,7 @@
     </w:p>
     <w:p>
       <w:pPr>
-        <w:pStyle w:val="ListParagraph"/>
+        <w:pStyle w:val="a8"/>
         <w:ind w:left="420" w:firstLineChars="0" w:firstLine="0"/>
       </w:pPr>
       <w:r>
@@ -336,18 +379,42 @@
         <w:t>A</w:t>
       </w:r>
       <w:r>
-        <w:t xml:space="preserve">llow user to set different </w:t>
+        <w:t>llow</w:t>
+      </w:r>
+      <w:r>
+        <w:t>ing</w:t>
+      </w:r>
+      <w:r>
+        <w:t xml:space="preserve"> user to set different </w:t>
       </w:r>
       <w:r>
         <w:t>parameters</w:t>
       </w:r>
       <w:r>
-        <w:t xml:space="preserve"> on the data set and show the graph.</w:t>
-      </w:r>
-    </w:p>
-    <w:p>
-      <w:pPr>
-        <w:pStyle w:val="ListParagraph"/>
+        <w:t xml:space="preserve"> on the dataset</w:t>
+      </w:r>
+      <w:r>
+        <w:t>s</w:t>
+      </w:r>
+      <w:r>
+        <w:t xml:space="preserve"> and </w:t>
+      </w:r>
+      <w:r>
+        <w:t>view</w:t>
+      </w:r>
+      <w:r>
+        <w:t xml:space="preserve"> the graph</w:t>
+      </w:r>
+      <w:r>
+        <w:t>s</w:t>
+      </w:r>
+      <w:r>
+        <w:t>.</w:t>
+      </w:r>
+    </w:p>
+    <w:p>
+      <w:pPr>
+        <w:pStyle w:val="a8"/>
         <w:ind w:left="420" w:firstLineChars="0" w:firstLine="0"/>
       </w:pPr>
       <w:r>
@@ -357,7 +424,13 @@
         <w:t>C</w:t>
       </w:r>
       <w:r>
-        <w:t xml:space="preserve">ombining multiple data set to </w:t>
+        <w:t>ombining multiple dataset</w:t>
+      </w:r>
+      <w:r>
+        <w:t>s</w:t>
+      </w:r>
+      <w:r>
+        <w:t xml:space="preserve"> to </w:t>
       </w:r>
       <w:r>
         <w:t xml:space="preserve">process and </w:t>
@@ -371,7 +444,7 @@
     </w:p>
     <w:p>
       <w:pPr>
-        <w:pStyle w:val="ListParagraph"/>
+        <w:pStyle w:val="a8"/>
         <w:ind w:left="420" w:firstLineChars="0" w:firstLine="0"/>
       </w:pPr>
       <w:r>
@@ -381,7 +454,19 @@
         <w:t>S</w:t>
       </w:r>
       <w:r>
-        <w:t>how result on the map</w:t>
+        <w:t>how</w:t>
+      </w:r>
+      <w:r>
+        <w:t>ing</w:t>
+      </w:r>
+      <w:r>
+        <w:t xml:space="preserve"> result</w:t>
+      </w:r>
+      <w:r>
+        <w:t>s</w:t>
+      </w:r>
+      <w:r>
+        <w:t xml:space="preserve"> on the map</w:t>
       </w:r>
       <w:r>
         <w:t xml:space="preserve"> with timeline and other </w:t>
@@ -392,7 +477,31 @@
     </w:p>
     <w:p>
       <w:pPr>
-        <w:pStyle w:val="ListParagraph"/>
+        <w:pStyle w:val="a8"/>
+        <w:ind w:left="420" w:firstLineChars="0" w:firstLine="0"/>
+      </w:pPr>
+      <w:r>
+        <w:t>Need to find a</w:t>
+      </w:r>
+      <w:r>
+        <w:t xml:space="preserve"> suitable platform for storing and managing</w:t>
+      </w:r>
+      <w:r>
+        <w:t xml:space="preserve"> </w:t>
+      </w:r>
+      <w:r>
+        <w:t>data</w:t>
+      </w:r>
+      <w:r>
+        <w:t>sets</w:t>
+      </w:r>
+      <w:r>
+        <w:t>.</w:t>
+      </w:r>
+    </w:p>
+    <w:p>
+      <w:pPr>
+        <w:pStyle w:val="a8"/>
         <w:numPr>
           <w:ilvl w:val="0"/>
           <w:numId w:val="1"/>
@@ -419,15 +528,30 @@
         <w:rPr>
           <w:rFonts w:hint="eastAsia"/>
         </w:rPr>
-        <w:t>Met</w:t>
-      </w:r>
-      <w:r>
-        <w:t xml:space="preserve"> with client Feb 12, 2022</w:t>
-      </w:r>
-    </w:p>
-    <w:p>
-      <w:pPr>
-        <w:pStyle w:val="ListParagraph"/>
+        <w:t>Me</w:t>
+      </w:r>
+      <w:r>
+        <w:t>e</w:t>
+      </w:r>
+      <w:r>
+        <w:rPr>
+          <w:rFonts w:hint="eastAsia"/>
+        </w:rPr>
+        <w:t>t</w:t>
+      </w:r>
+      <w:r>
+        <w:t xml:space="preserve"> with client</w:t>
+      </w:r>
+      <w:r>
+        <w:t xml:space="preserve"> on</w:t>
+      </w:r>
+      <w:r>
+        <w:t xml:space="preserve"> Feb 12, 2022</w:t>
+      </w:r>
+    </w:p>
+    <w:p>
+      <w:pPr>
+        <w:pStyle w:val="a8"/>
         <w:ind w:leftChars="100" w:left="210" w:firstLineChars="100" w:firstLine="210"/>
       </w:pPr>
       <w:r>
@@ -445,42 +569,31 @@
         </w:rPr>
         <w:t>Notes：</w:t>
       </w:r>
-      <w:hyperlink r:id="rId10" w:history="1">
-        <w:r>
-          <w:rPr>
-            <w:rStyle w:val="Hyperlink"/>
-          </w:rPr>
-          <w:t>https://</w:t>
-        </w:r>
-        <w:r>
-          <w:rPr>
-            <w:rStyle w:val="Hyperlink"/>
-          </w:rPr>
-          <w:t>d</w:t>
-        </w:r>
-        <w:r>
-          <w:rPr>
-            <w:rStyle w:val="Hyperlink"/>
-          </w:rPr>
-          <w:t>ocs.google.com/document/d/1aMf2iydw4z7But_an1RZ0Ndzg16uvp-z/edit?usp=sharing&amp;ouid=113920542368276489</w:t>
-        </w:r>
-        <w:r>
-          <w:rPr>
-            <w:rStyle w:val="Hyperlink"/>
-          </w:rPr>
-          <w:t>2</w:t>
-        </w:r>
-        <w:r>
-          <w:rPr>
-            <w:rStyle w:val="Hyperlink"/>
-          </w:rPr>
-          <w:t>11&amp;rtpof=true&amp;sd=true</w:t>
-        </w:r>
-      </w:hyperlink>
-    </w:p>
-    <w:p>
-      <w:pPr>
-        <w:pStyle w:val="ListParagraph"/>
+      <w:r>
+        <w:fldChar w:fldCharType="begin"/>
+      </w:r>
+      <w:r>
+        <w:instrText xml:space="preserve"> HYPERLINK "https://docs.google.com/document/d/1aMf2iydw4z7But_an1RZ0Ndzg16uvp-z/edit?usp=sharing&amp;ouid=113920542368276489211&amp;rtpof=true&amp;sd=true" </w:instrText>
+      </w:r>
+      <w:r>
+        <w:fldChar w:fldCharType="separate"/>
+      </w:r>
+      <w:r>
+        <w:rPr>
+          <w:rStyle w:val="a9"/>
+        </w:rPr>
+        <w:t>https://docs.google.com/document/d/1aMf2iydw4z7But_an1RZ0Ndzg16uvp-z/edit?usp=sharing&amp;ouid=113920542368276489211&amp;rtpof=true&amp;sd=true</w:t>
+      </w:r>
+      <w:r>
+        <w:rPr>
+          <w:rStyle w:val="a9"/>
+        </w:rPr>
+        <w:fldChar w:fldCharType="end"/>
+      </w:r>
+    </w:p>
+    <w:p>
+      <w:pPr>
+        <w:pStyle w:val="a8"/>
         <w:numPr>
           <w:ilvl w:val="0"/>
           <w:numId w:val="2"/>
@@ -505,7 +618,7 @@
     </w:p>
     <w:p>
       <w:pPr>
-        <w:pStyle w:val="ListParagraph"/>
+        <w:pStyle w:val="a8"/>
         <w:numPr>
           <w:ilvl w:val="0"/>
           <w:numId w:val="2"/>
@@ -518,7 +631,7 @@
     </w:p>
     <w:p>
       <w:pPr>
-        <w:pStyle w:val="ListParagraph"/>
+        <w:pStyle w:val="a8"/>
         <w:numPr>
           <w:ilvl w:val="0"/>
           <w:numId w:val="2"/>
@@ -531,7 +644,7 @@
     </w:p>
     <w:p>
       <w:pPr>
-        <w:pStyle w:val="ListParagraph"/>
+        <w:pStyle w:val="a8"/>
         <w:numPr>
           <w:ilvl w:val="0"/>
           <w:numId w:val="1"/>
@@ -552,13 +665,27 @@
     </w:p>
     <w:p>
       <w:pPr>
-        <w:pStyle w:val="ListParagraph"/>
+        <w:pStyle w:val="a8"/>
         <w:ind w:left="420" w:firstLineChars="0" w:firstLine="0"/>
       </w:pPr>
       <w:r>
         <w:t>Weekly meetings with PM</w:t>
       </w:r>
       <w:r>
+        <w:t xml:space="preserve"> (</w:t>
+      </w:r>
+      <w:proofErr w:type="spellStart"/>
+      <w:r>
+        <w:t>Weiqi</w:t>
+      </w:r>
+      <w:proofErr w:type="spellEnd"/>
+      <w:r>
+        <w:t xml:space="preserve"> Ji</w:t>
+      </w:r>
+      <w:r>
+        <w:t>)</w:t>
+      </w:r>
+      <w:r>
         <w:t xml:space="preserve"> </w:t>
       </w:r>
       <w:r>
@@ -591,7 +718,7 @@
     </w:p>
     <w:p>
       <w:pPr>
-        <w:pStyle w:val="ListParagraph"/>
+        <w:pStyle w:val="a8"/>
         <w:numPr>
           <w:ilvl w:val="0"/>
           <w:numId w:val="1"/>
@@ -612,12 +739,12 @@
     </w:p>
     <w:p>
       <w:pPr>
-        <w:pStyle w:val="ListParagraph"/>
-      </w:pPr>
-    </w:p>
-    <w:p>
-      <w:pPr>
-        <w:pStyle w:val="ListParagraph"/>
+        <w:pStyle w:val="a8"/>
+      </w:pPr>
+    </w:p>
+    <w:p>
+      <w:pPr>
+        <w:pStyle w:val="a8"/>
         <w:ind w:left="420" w:firstLineChars="0" w:firstLine="0"/>
       </w:pPr>
     </w:p>
@@ -632,7 +759,7 @@
 </file>
 
 <file path=word/endnotes.xml><?xml version="1.0" encoding="utf-8"?>
-<w:endnotes xmlns:wpc="http://schemas.microsoft.com/office/word/2010/wordprocessingCanvas" xmlns:cx="http://schemas.microsoft.com/office/drawing/2014/chartex" xmlns:cx1="http://schemas.microsoft.com/office/drawing/2015/9/8/chartex" xmlns:cx2="http://schemas.microsoft.com/office/drawing/2015/10/21/chartex" xmlns:cx3="http://schemas.microsoft.com/office/drawing/2016/5/9/chartex" xmlns:cx4="http://schemas.microsoft.com/office/drawing/2016/5/10/chartex" xmlns:cx5="http://schemas.microsoft.com/office/drawing/2016/5/11/chartex" xmlns:cx6="http://schemas.microsoft.com/office/drawing/2016/5/12/chartex" xmlns:cx7="http://schemas.microsoft.com/office/drawing/2016/5/13/chartex" xmlns:cx8="http://schemas.microsoft.com/office/drawing/2016/5/14/chartex" xmlns:mc="http://schemas.openxmlformats.org/markup-compatibility/2006" xmlns:aink="http://schemas.microsoft.com/office/drawing/2016/ink" xmlns:am3d="http://schemas.microsoft.com/office/drawing/2017/model3d" xmlns:o="urn:schemas-microsoft-com:office:office" xmlns:r="http://schemas.openxmlformats.org/officeDocument/2006/relationships" xmlns:m="http://schemas.openxmlformats.org/officeDocument/2006/math" xmlns:v="urn:schemas-microsoft-com:vml" xmlns:wp14="http://schemas.microsoft.com/office/word/2010/wordprocessingDrawing" xmlns:wp="http://schemas.openxmlformats.org/drawingml/2006/wordprocessingDrawing" xmlns:w10="urn:schemas-microsoft-com:office:word" xmlns:w="http://schemas.openxmlformats.org/wordprocessingml/2006/main" xmlns:w14="http://schemas.microsoft.com/office/word/2010/wordml" xmlns:w15="http://schemas.microsoft.com/office/word/2012/wordml" xmlns:w16cex="http://schemas.microsoft.com/office/word/2018/wordml/cex" xmlns:w16cid="http://schemas.microsoft.com/office/word/2016/wordml/cid" xmlns:w16="http://schemas.microsoft.com/office/word/2018/wordml" xmlns:w16sdtdh="http://schemas.microsoft.com/office/word/2020/wordml/sdtdatahash" xmlns:w16se="http://schemas.microsoft.com/office/word/2015/wordml/symex" xmlns:wpg="http://schemas.microsoft.com/office/word/2010/wordprocessingGroup" xmlns:wpi="http://schemas.microsoft.com/office/word/2010/wordprocessingInk" xmlns:wne="http://schemas.microsoft.com/office/word/2006/wordml" xmlns:wps="http://schemas.microsoft.com/office/word/2010/wordprocessingShape" mc:Ignorable="w14 w15 w16se w16cid w16 w16cex w16sdtdh wp14">
+<w:endnotes xmlns:wpc="http://schemas.microsoft.com/office/word/2010/wordprocessingCanvas" xmlns:cx="http://schemas.microsoft.com/office/drawing/2014/chartex" xmlns:cx1="http://schemas.microsoft.com/office/drawing/2015/9/8/chartex" xmlns:cx2="http://schemas.microsoft.com/office/drawing/2015/10/21/chartex" xmlns:cx3="http://schemas.microsoft.com/office/drawing/2016/5/9/chartex" xmlns:cx4="http://schemas.microsoft.com/office/drawing/2016/5/10/chartex" xmlns:cx5="http://schemas.microsoft.com/office/drawing/2016/5/11/chartex" xmlns:cx6="http://schemas.microsoft.com/office/drawing/2016/5/12/chartex" xmlns:cx7="http://schemas.microsoft.com/office/drawing/2016/5/13/chartex" xmlns:cx8="http://schemas.microsoft.com/office/drawing/2016/5/14/chartex" xmlns:mc="http://schemas.openxmlformats.org/markup-compatibility/2006" xmlns:aink="http://schemas.microsoft.com/office/drawing/2016/ink" xmlns:am3d="http://schemas.microsoft.com/office/drawing/2017/model3d" xmlns:o="urn:schemas-microsoft-com:office:office" xmlns:r="http://schemas.openxmlformats.org/officeDocument/2006/relationships" xmlns:m="http://schemas.openxmlformats.org/officeDocument/2006/math" xmlns:v="urn:schemas-microsoft-com:vml" xmlns:wp14="http://schemas.microsoft.com/office/word/2010/wordprocessingDrawing" xmlns:wp="http://schemas.openxmlformats.org/drawingml/2006/wordprocessingDrawing" xmlns:w10="urn:schemas-microsoft-com:office:word" xmlns:w="http://schemas.openxmlformats.org/wordprocessingml/2006/main" xmlns:w14="http://schemas.microsoft.com/office/word/2010/wordml" xmlns:w15="http://schemas.microsoft.com/office/word/2012/wordml" xmlns:w16cex="http://schemas.microsoft.com/office/word/2018/wordml/cex" xmlns:w16cid="http://schemas.microsoft.com/office/word/2016/wordml/cid" xmlns:w16="http://schemas.microsoft.com/office/word/2018/wordml" xmlns:w16se="http://schemas.microsoft.com/office/word/2015/wordml/symex" xmlns:wpg="http://schemas.microsoft.com/office/word/2010/wordprocessingGroup" xmlns:wpi="http://schemas.microsoft.com/office/word/2010/wordprocessingInk" xmlns:wne="http://schemas.microsoft.com/office/word/2006/wordml" xmlns:wps="http://schemas.microsoft.com/office/word/2010/wordprocessingShape" mc:Ignorable="w14 w15 w16se w16cid w16 w16cex wp14">
   <w:endnote w:type="separator" w:id="-1">
     <w:p>
       <w:r>
@@ -651,7 +778,7 @@
 </file>
 
 <file path=word/footnotes.xml><?xml version="1.0" encoding="utf-8"?>
-<w:footnotes xmlns:wpc="http://schemas.microsoft.com/office/word/2010/wordprocessingCanvas" xmlns:cx="http://schemas.microsoft.com/office/drawing/2014/chartex" xmlns:cx1="http://schemas.microsoft.com/office/drawing/2015/9/8/chartex" xmlns:cx2="http://schemas.microsoft.com/office/drawing/2015/10/21/chartex" xmlns:cx3="http://schemas.microsoft.com/office/drawing/2016/5/9/chartex" xmlns:cx4="http://schemas.microsoft.com/office/drawing/2016/5/10/chartex" xmlns:cx5="http://schemas.microsoft.com/office/drawing/2016/5/11/chartex" xmlns:cx6="http://schemas.microsoft.com/office/drawing/2016/5/12/chartex" xmlns:cx7="http://schemas.microsoft.com/office/drawing/2016/5/13/chartex" xmlns:cx8="http://schemas.microsoft.com/office/drawing/2016/5/14/chartex" xmlns:mc="http://schemas.openxmlformats.org/markup-compatibility/2006" xmlns:aink="http://schemas.microsoft.com/office/drawing/2016/ink" xmlns:am3d="http://schemas.microsoft.com/office/drawing/2017/model3d" xmlns:o="urn:schemas-microsoft-com:office:office" xmlns:r="http://schemas.openxmlformats.org/officeDocument/2006/relationships" xmlns:m="http://schemas.openxmlformats.org/officeDocument/2006/math" xmlns:v="urn:schemas-microsoft-com:vml" xmlns:wp14="http://schemas.microsoft.com/office/word/2010/wordprocessingDrawing" xmlns:wp="http://schemas.openxmlformats.org/drawingml/2006/wordprocessingDrawing" xmlns:w10="urn:schemas-microsoft-com:office:word" xmlns:w="http://schemas.openxmlformats.org/wordprocessingml/2006/main" xmlns:w14="http://schemas.microsoft.com/office/word/2010/wordml" xmlns:w15="http://schemas.microsoft.com/office/word/2012/wordml" xmlns:w16cex="http://schemas.microsoft.com/office/word/2018/wordml/cex" xmlns:w16cid="http://schemas.microsoft.com/office/word/2016/wordml/cid" xmlns:w16="http://schemas.microsoft.com/office/word/2018/wordml" xmlns:w16sdtdh="http://schemas.microsoft.com/office/word/2020/wordml/sdtdatahash" xmlns:w16se="http://schemas.microsoft.com/office/word/2015/wordml/symex" xmlns:wpg="http://schemas.microsoft.com/office/word/2010/wordprocessingGroup" xmlns:wpi="http://schemas.microsoft.com/office/word/2010/wordprocessingInk" xmlns:wne="http://schemas.microsoft.com/office/word/2006/wordml" xmlns:wps="http://schemas.microsoft.com/office/word/2010/wordprocessingShape" mc:Ignorable="w14 w15 w16se w16cid w16 w16cex w16sdtdh wp14">
+<w:footnotes xmlns:wpc="http://schemas.microsoft.com/office/word/2010/wordprocessingCanvas" xmlns:cx="http://schemas.microsoft.com/office/drawing/2014/chartex" xmlns:cx1="http://schemas.microsoft.com/office/drawing/2015/9/8/chartex" xmlns:cx2="http://schemas.microsoft.com/office/drawing/2015/10/21/chartex" xmlns:cx3="http://schemas.microsoft.com/office/drawing/2016/5/9/chartex" xmlns:cx4="http://schemas.microsoft.com/office/drawing/2016/5/10/chartex" xmlns:cx5="http://schemas.microsoft.com/office/drawing/2016/5/11/chartex" xmlns:cx6="http://schemas.microsoft.com/office/drawing/2016/5/12/chartex" xmlns:cx7="http://schemas.microsoft.com/office/drawing/2016/5/13/chartex" xmlns:cx8="http://schemas.microsoft.com/office/drawing/2016/5/14/chartex" xmlns:mc="http://schemas.openxmlformats.org/markup-compatibility/2006" xmlns:aink="http://schemas.microsoft.com/office/drawing/2016/ink" xmlns:am3d="http://schemas.microsoft.com/office/drawing/2017/model3d" xmlns:o="urn:schemas-microsoft-com:office:office" xmlns:r="http://schemas.openxmlformats.org/officeDocument/2006/relationships" xmlns:m="http://schemas.openxmlformats.org/officeDocument/2006/math" xmlns:v="urn:schemas-microsoft-com:vml" xmlns:wp14="http://schemas.microsoft.com/office/word/2010/wordprocessingDrawing" xmlns:wp="http://schemas.openxmlformats.org/drawingml/2006/wordprocessingDrawing" xmlns:w10="urn:schemas-microsoft-com:office:word" xmlns:w="http://schemas.openxmlformats.org/wordprocessingml/2006/main" xmlns:w14="http://schemas.microsoft.com/office/word/2010/wordml" xmlns:w15="http://schemas.microsoft.com/office/word/2012/wordml" xmlns:w16cex="http://schemas.microsoft.com/office/word/2018/wordml/cex" xmlns:w16cid="http://schemas.microsoft.com/office/word/2016/wordml/cid" xmlns:w16="http://schemas.microsoft.com/office/word/2018/wordml" xmlns:w16se="http://schemas.microsoft.com/office/word/2015/wordml/symex" xmlns:wpg="http://schemas.microsoft.com/office/word/2010/wordprocessingGroup" xmlns:wpi="http://schemas.microsoft.com/office/word/2010/wordprocessingInk" xmlns:wne="http://schemas.microsoft.com/office/word/2006/wordml" xmlns:wps="http://schemas.microsoft.com/office/word/2010/wordprocessingShape" mc:Ignorable="w14 w15 w16se w16cid w16 w16cex wp14">
   <w:footnote w:type="separator" w:id="-1">
     <w:p>
       <w:r>
@@ -670,7 +797,7 @@
 </file>
 
 <file path=word/numbering.xml><?xml version="1.0" encoding="utf-8"?>
-<w:numbering xmlns:wpc="http://schemas.microsoft.com/office/word/2010/wordprocessingCanvas" xmlns:cx="http://schemas.microsoft.com/office/drawing/2014/chartex" xmlns:cx1="http://schemas.microsoft.com/office/drawing/2015/9/8/chartex" xmlns:cx2="http://schemas.microsoft.com/office/drawing/2015/10/21/chartex" xmlns:cx3="http://schemas.microsoft.com/office/drawing/2016/5/9/chartex" xmlns:cx4="http://schemas.microsoft.com/office/drawing/2016/5/10/chartex" xmlns:cx5="http://schemas.microsoft.com/office/drawing/2016/5/11/chartex" xmlns:cx6="http://schemas.microsoft.com/office/drawing/2016/5/12/chartex" xmlns:cx7="http://schemas.microsoft.com/office/drawing/2016/5/13/chartex" xmlns:cx8="http://schemas.microsoft.com/office/drawing/2016/5/14/chartex" xmlns:mc="http://schemas.openxmlformats.org/markup-compatibility/2006" xmlns:aink="http://schemas.microsoft.com/office/drawing/2016/ink" xmlns:am3d="http://schemas.microsoft.com/office/drawing/2017/model3d" xmlns:o="urn:schemas-microsoft-com:office:office" xmlns:r="http://schemas.openxmlformats.org/officeDocument/2006/relationships" xmlns:m="http://schemas.openxmlformats.org/officeDocument/2006/math" xmlns:v="urn:schemas-microsoft-com:vml" xmlns:wp14="http://schemas.microsoft.com/office/word/2010/wordprocessingDrawing" xmlns:wp="http://schemas.openxmlformats.org/drawingml/2006/wordprocessingDrawing" xmlns:w10="urn:schemas-microsoft-com:office:word" xmlns:w="http://schemas.openxmlformats.org/wordprocessingml/2006/main" xmlns:w14="http://schemas.microsoft.com/office/word/2010/wordml" xmlns:w15="http://schemas.microsoft.com/office/word/2012/wordml" xmlns:w16cex="http://schemas.microsoft.com/office/word/2018/wordml/cex" xmlns:w16cid="http://schemas.microsoft.com/office/word/2016/wordml/cid" xmlns:w16="http://schemas.microsoft.com/office/word/2018/wordml" xmlns:w16sdtdh="http://schemas.microsoft.com/office/word/2020/wordml/sdtdatahash" xmlns:w16se="http://schemas.microsoft.com/office/word/2015/wordml/symex" xmlns:wpg="http://schemas.microsoft.com/office/word/2010/wordprocessingGroup" xmlns:wpi="http://schemas.microsoft.com/office/word/2010/wordprocessingInk" xmlns:wne="http://schemas.microsoft.com/office/word/2006/wordml" xmlns:wps="http://schemas.microsoft.com/office/word/2010/wordprocessingShape" mc:Ignorable="w14 w15 w16se w16cid w16 w16cex w16sdtdh wp14">
+<w:numbering xmlns:wpc="http://schemas.microsoft.com/office/word/2010/wordprocessingCanvas" xmlns:cx="http://schemas.microsoft.com/office/drawing/2014/chartex" xmlns:cx1="http://schemas.microsoft.com/office/drawing/2015/9/8/chartex" xmlns:cx2="http://schemas.microsoft.com/office/drawing/2015/10/21/chartex" xmlns:cx3="http://schemas.microsoft.com/office/drawing/2016/5/9/chartex" xmlns:cx4="http://schemas.microsoft.com/office/drawing/2016/5/10/chartex" xmlns:cx5="http://schemas.microsoft.com/office/drawing/2016/5/11/chartex" xmlns:cx6="http://schemas.microsoft.com/office/drawing/2016/5/12/chartex" xmlns:cx7="http://schemas.microsoft.com/office/drawing/2016/5/13/chartex" xmlns:cx8="http://schemas.microsoft.com/office/drawing/2016/5/14/chartex" xmlns:mc="http://schemas.openxmlformats.org/markup-compatibility/2006" xmlns:aink="http://schemas.microsoft.com/office/drawing/2016/ink" xmlns:am3d="http://schemas.microsoft.com/office/drawing/2017/model3d" xmlns:o="urn:schemas-microsoft-com:office:office" xmlns:r="http://schemas.openxmlformats.org/officeDocument/2006/relationships" xmlns:m="http://schemas.openxmlformats.org/officeDocument/2006/math" xmlns:v="urn:schemas-microsoft-com:vml" xmlns:wp14="http://schemas.microsoft.com/office/word/2010/wordprocessingDrawing" xmlns:wp="http://schemas.openxmlformats.org/drawingml/2006/wordprocessingDrawing" xmlns:w10="urn:schemas-microsoft-com:office:word" xmlns:w="http://schemas.openxmlformats.org/wordprocessingml/2006/main" xmlns:w14="http://schemas.microsoft.com/office/word/2010/wordml" xmlns:w15="http://schemas.microsoft.com/office/word/2012/wordml" xmlns:w16cex="http://schemas.microsoft.com/office/word/2018/wordml/cex" xmlns:w16cid="http://schemas.microsoft.com/office/word/2016/wordml/cid" xmlns:w16="http://schemas.microsoft.com/office/word/2018/wordml" xmlns:w16se="http://schemas.microsoft.com/office/word/2015/wordml/symex" xmlns:wpg="http://schemas.microsoft.com/office/word/2010/wordprocessingGroup" xmlns:wpi="http://schemas.microsoft.com/office/word/2010/wordprocessingInk" xmlns:wne="http://schemas.microsoft.com/office/word/2006/wordml" xmlns:wps="http://schemas.microsoft.com/office/word/2010/wordprocessingShape" mc:Ignorable="w14 w15 w16se w16cid w16 w16cex wp14">
   <w:abstractNum w:abstractNumId="0" w15:restartNumberingAfterBreak="0">
     <w:nsid w:val="036F6F92"/>
     <w:multiLevelType w:val="hybridMultilevel"/>
@@ -996,7 +1123,7 @@
 </file>
 
 <file path=word/styles.xml><?xml version="1.0" encoding="utf-8"?>
-<w:styles xmlns:mc="http://schemas.openxmlformats.org/markup-compatibility/2006" xmlns:r="http://schemas.openxmlformats.org/officeDocument/2006/relationships" xmlns:w="http://schemas.openxmlformats.org/wordprocessingml/2006/main" xmlns:w14="http://schemas.microsoft.com/office/word/2010/wordml" xmlns:w15="http://schemas.microsoft.com/office/word/2012/wordml" xmlns:w16cex="http://schemas.microsoft.com/office/word/2018/wordml/cex" xmlns:w16cid="http://schemas.microsoft.com/office/word/2016/wordml/cid" xmlns:w16="http://schemas.microsoft.com/office/word/2018/wordml" xmlns:w16sdtdh="http://schemas.microsoft.com/office/word/2020/wordml/sdtdatahash" xmlns:w16se="http://schemas.microsoft.com/office/word/2015/wordml/symex" mc:Ignorable="w14 w15 w16se w16cid w16 w16cex w16sdtdh">
+<w:styles xmlns:mc="http://schemas.openxmlformats.org/markup-compatibility/2006" xmlns:r="http://schemas.openxmlformats.org/officeDocument/2006/relationships" xmlns:w="http://schemas.openxmlformats.org/wordprocessingml/2006/main" xmlns:w14="http://schemas.microsoft.com/office/word/2010/wordml" xmlns:w15="http://schemas.microsoft.com/office/word/2012/wordml" xmlns:w16cex="http://schemas.microsoft.com/office/word/2018/wordml/cex" xmlns:w16cid="http://schemas.microsoft.com/office/word/2016/wordml/cid" xmlns:w16="http://schemas.microsoft.com/office/word/2018/wordml" xmlns:w16se="http://schemas.microsoft.com/office/word/2015/wordml/symex" mc:Ignorable="w14 w15 w16se w16cid w16 w16cex">
   <w:docDefaults>
     <w:rPrDefault>
       <w:rPr>
@@ -1387,7 +1514,7 @@
     <w:lsdException w:name="Unresolved Mention" w:semiHidden="1" w:unhideWhenUsed="1"/>
     <w:lsdException w:name="Smart Link" w:semiHidden="1" w:unhideWhenUsed="1"/>
   </w:latentStyles>
-  <w:style w:type="paragraph" w:default="1" w:styleId="Normal">
+  <w:style w:type="paragraph" w:default="1" w:styleId="a">
     <w:name w:val="Normal"/>
     <w:qFormat/>
     <w:pPr>
@@ -1395,13 +1522,13 @@
       <w:jc w:val="both"/>
     </w:pPr>
   </w:style>
-  <w:style w:type="character" w:default="1" w:styleId="DefaultParagraphFont">
+  <w:style w:type="character" w:default="1" w:styleId="a0">
     <w:name w:val="Default Paragraph Font"/>
     <w:uiPriority w:val="1"/>
     <w:semiHidden/>
     <w:unhideWhenUsed/>
   </w:style>
-  <w:style w:type="table" w:default="1" w:styleId="TableNormal">
+  <w:style w:type="table" w:default="1" w:styleId="a1">
     <w:name w:val="Normal Table"/>
     <w:uiPriority w:val="99"/>
     <w:semiHidden/>
@@ -1416,16 +1543,16 @@
       </w:tblCellMar>
     </w:tblPr>
   </w:style>
-  <w:style w:type="numbering" w:default="1" w:styleId="NoList">
+  <w:style w:type="numbering" w:default="1" w:styleId="a2">
     <w:name w:val="No List"/>
     <w:uiPriority w:val="99"/>
     <w:semiHidden/>
     <w:unhideWhenUsed/>
   </w:style>
-  <w:style w:type="paragraph" w:styleId="Header">
+  <w:style w:type="paragraph" w:styleId="a3">
     <w:name w:val="header"/>
-    <w:basedOn w:val="Normal"/>
-    <w:link w:val="HeaderChar"/>
+    <w:basedOn w:val="a"/>
+    <w:link w:val="a4"/>
     <w:uiPriority w:val="99"/>
     <w:unhideWhenUsed/>
     <w:rsid w:val="000451EC"/>
@@ -1445,10 +1572,10 @@
       <w:szCs w:val="18"/>
     </w:rPr>
   </w:style>
-  <w:style w:type="character" w:customStyle="1" w:styleId="HeaderChar">
-    <w:name w:val="Header Char"/>
-    <w:basedOn w:val="DefaultParagraphFont"/>
-    <w:link w:val="Header"/>
+  <w:style w:type="character" w:customStyle="1" w:styleId="a4">
+    <w:name w:val="页眉 字符"/>
+    <w:basedOn w:val="a0"/>
+    <w:link w:val="a3"/>
     <w:uiPriority w:val="99"/>
     <w:rsid w:val="000451EC"/>
     <w:rPr>
@@ -1456,10 +1583,10 @@
       <w:szCs w:val="18"/>
     </w:rPr>
   </w:style>
-  <w:style w:type="paragraph" w:styleId="Footer">
+  <w:style w:type="paragraph" w:styleId="a5">
     <w:name w:val="footer"/>
-    <w:basedOn w:val="Normal"/>
-    <w:link w:val="FooterChar"/>
+    <w:basedOn w:val="a"/>
+    <w:link w:val="a6"/>
     <w:uiPriority w:val="99"/>
     <w:unhideWhenUsed/>
     <w:rsid w:val="000451EC"/>
@@ -1476,10 +1603,10 @@
       <w:szCs w:val="18"/>
     </w:rPr>
   </w:style>
-  <w:style w:type="character" w:customStyle="1" w:styleId="FooterChar">
-    <w:name w:val="Footer Char"/>
-    <w:basedOn w:val="DefaultParagraphFont"/>
-    <w:link w:val="Footer"/>
+  <w:style w:type="character" w:customStyle="1" w:styleId="a6">
+    <w:name w:val="页脚 字符"/>
+    <w:basedOn w:val="a0"/>
+    <w:link w:val="a5"/>
     <w:uiPriority w:val="99"/>
     <w:rsid w:val="000451EC"/>
     <w:rPr>
@@ -1487,9 +1614,9 @@
       <w:szCs w:val="18"/>
     </w:rPr>
   </w:style>
-  <w:style w:type="table" w:styleId="TableGrid">
+  <w:style w:type="table" w:styleId="a7">
     <w:name w:val="Table Grid"/>
-    <w:basedOn w:val="TableNormal"/>
+    <w:basedOn w:val="a1"/>
     <w:uiPriority w:val="39"/>
     <w:rsid w:val="00F84647"/>
     <w:tblPr>
@@ -1503,9 +1630,9 @@
       </w:tblBorders>
     </w:tblPr>
   </w:style>
-  <w:style w:type="paragraph" w:styleId="ListParagraph">
+  <w:style w:type="paragraph" w:styleId="a8">
     <w:name w:val="List Paragraph"/>
-    <w:basedOn w:val="Normal"/>
+    <w:basedOn w:val="a"/>
     <w:uiPriority w:val="34"/>
     <w:qFormat/>
     <w:rsid w:val="00BA4A43"/>
@@ -1513,9 +1640,9 @@
       <w:ind w:firstLineChars="200" w:firstLine="420"/>
     </w:pPr>
   </w:style>
-  <w:style w:type="character" w:styleId="Hyperlink">
+  <w:style w:type="character" w:styleId="a9">
     <w:name w:val="Hyperlink"/>
-    <w:basedOn w:val="DefaultParagraphFont"/>
+    <w:basedOn w:val="a0"/>
     <w:uiPriority w:val="99"/>
     <w:unhideWhenUsed/>
     <w:rsid w:val="007061CA"/>
@@ -1524,9 +1651,9 @@
       <w:u w:val="single"/>
     </w:rPr>
   </w:style>
-  <w:style w:type="character" w:styleId="UnresolvedMention">
+  <w:style w:type="character" w:styleId="aa">
     <w:name w:val="Unresolved Mention"/>
-    <w:basedOn w:val="DefaultParagraphFont"/>
+    <w:basedOn w:val="a0"/>
     <w:uiPriority w:val="99"/>
     <w:semiHidden/>
     <w:unhideWhenUsed/>
@@ -1536,9 +1663,9 @@
       <w:shd w:val="clear" w:color="auto" w:fill="E1DFDD"/>
     </w:rPr>
   </w:style>
-  <w:style w:type="character" w:styleId="FollowedHyperlink">
+  <w:style w:type="character" w:styleId="ab">
     <w:name w:val="FollowedHyperlink"/>
-    <w:basedOn w:val="DefaultParagraphFont"/>
+    <w:basedOn w:val="a0"/>
     <w:uiPriority w:val="99"/>
     <w:semiHidden/>
     <w:unhideWhenUsed/>
@@ -1546,6 +1673,33 @@
     <w:rPr>
       <w:color w:val="954F72" w:themeColor="followedHyperlink"/>
       <w:u w:val="single"/>
+    </w:rPr>
+  </w:style>
+  <w:style w:type="paragraph" w:styleId="ac">
+    <w:name w:val="Balloon Text"/>
+    <w:basedOn w:val="a"/>
+    <w:link w:val="ad"/>
+    <w:uiPriority w:val="99"/>
+    <w:semiHidden/>
+    <w:unhideWhenUsed/>
+    <w:rsid w:val="00634B7F"/>
+    <w:rPr>
+      <w:rFonts w:ascii="宋体" w:eastAsia="宋体"/>
+      <w:sz w:val="18"/>
+      <w:szCs w:val="18"/>
+    </w:rPr>
+  </w:style>
+  <w:style w:type="character" w:customStyle="1" w:styleId="ad">
+    <w:name w:val="批注框文本 字符"/>
+    <w:basedOn w:val="a0"/>
+    <w:link w:val="ac"/>
+    <w:uiPriority w:val="99"/>
+    <w:semiHidden/>
+    <w:rsid w:val="00634B7F"/>
+    <w:rPr>
+      <w:rFonts w:ascii="宋体" w:eastAsia="宋体"/>
+      <w:sz w:val="18"/>
+      <w:szCs w:val="18"/>
     </w:rPr>
   </w:style>
 </w:styles>

</xml_diff>